<commit_message>
Update da segunda rodada do RELATORIO-TESTE
Update da segunda rodada do RELATORIO-TESTE
</commit_message>
<xml_diff>
--- a/Testes/RELATORIO-TESTE.docx
+++ b/Testes/RELATORIO-TESTE.docx
@@ -9,19 +9,95 @@
           <w:rFonts w:ascii="Helvetica" w:hAnsi="Helvetica" w:cs="Helvetica"/>
           <w:sz w:val="24"/>
           <w:sz-cs w:val="24"/>
+          <w:spacing w:val="0"/>
+          <w:color w:val="000000"/>
         </w:rPr>
         <w:t xml:space="preserve">82217</w:t>
       </w:r>
-    </w:p>
-    <w:p>
-      <w:pPr/>
-      <w:r>
-        <w:rPr>
-          <w:rFonts w:ascii="Helvetica" w:hAnsi="Helvetica" w:cs="Helvetica"/>
-          <w:sz w:val="24"/>
-          <w:sz-cs w:val="24"/>
+      <w:r>
+        <w:rPr>
+          <w:rFonts w:ascii="Times New Roman" w:hAnsi="Times New Roman" w:cs="Times New Roman"/>
+          <w:sz w:val="24"/>
+          <w:sz-cs w:val="24"/>
+          <w:spacing w:val="0"/>
+          <w:color w:val="000000"/>
+        </w:rPr>
+        <w:t xml:space="preserve"/>
+      </w:r>
+    </w:p>
+    <w:p>
+      <w:pPr/>
+      <w:r>
+        <w:rPr>
+          <w:rFonts w:ascii="Helvetica" w:hAnsi="Helvetica" w:cs="Helvetica"/>
+          <w:sz w:val="24"/>
+          <w:sz-cs w:val="24"/>
+          <w:spacing w:val="0"/>
+          <w:color w:val="000000"/>
         </w:rPr>
         <w:t xml:space="preserve">Pedro Alves Mendes</w:t>
+      </w:r>
+      <w:r>
+        <w:rPr>
+          <w:rFonts w:ascii="Times New Roman" w:hAnsi="Times New Roman" w:cs="Times New Roman"/>
+          <w:sz w:val="24"/>
+          <w:sz-cs w:val="24"/>
+          <w:spacing w:val="0"/>
+          <w:color w:val="000000"/>
+        </w:rPr>
+        <w:t xml:space="preserve"/>
+      </w:r>
+    </w:p>
+    <w:p>
+      <w:pPr/>
+      <w:r>
+        <w:rPr>
+          <w:rFonts w:ascii="Times New Roman" w:hAnsi="Times New Roman" w:cs="Times New Roman"/>
+          <w:sz w:val="24"/>
+          <w:sz-cs w:val="24"/>
+          <w:spacing w:val="0"/>
+          <w:color w:val="000000"/>
+        </w:rPr>
+        <w:t xml:space="preserve"/>
+      </w:r>
+    </w:p>
+    <w:p>
+      <w:pPr/>
+      <w:r>
+        <w:rPr>
+          <w:rFonts w:ascii="Helvetica" w:hAnsi="Helvetica" w:cs="Helvetica"/>
+          <w:sz w:val="24"/>
+          <w:sz-cs w:val="24"/>
+          <w:spacing w:val="0"/>
+          <w:color w:val="000000"/>
+        </w:rPr>
+        <w:t xml:space="preserve">O JUnit Test resultou em erro na primeira rodada, a resposta do prisioneiro não existe e a classe deve ser criada.</w:t>
+      </w:r>
+    </w:p>
+    <w:p>
+      <w:pPr/>
+      <w:r>
+        <w:rPr>
+          <w:rFonts w:ascii="Helvetica" w:hAnsi="Helvetica" w:cs="Helvetica"/>
+          <w:sz w:val="24"/>
+          <w:sz-cs w:val="24"/>
+          <w:spacing w:val="0"/>
+          <w:color w:val="000000"/>
+        </w:rPr>
+        <w:t xml:space="preserve"/>
+      </w:r>
+    </w:p>
+    <w:p>
+      <w:pPr/>
+      <w:r>
+        <w:rPr>
+          <w:rFonts w:ascii="Helvetica" w:hAnsi="Helvetica" w:cs="Helvetica"/>
+          <w:sz w:val="24"/>
+          <w:sz-cs w:val="24"/>
+          <w:spacing w:val="0"/>
+          <w:color w:val="000000"/>
+        </w:rPr>
+        <w:t xml:space="preserve">O JUnit Teste resulta em not null usando o enum Resposta no método calculaPena.</w:t>
       </w:r>
     </w:p>
     <w:sectPr>

</xml_diff>

<commit_message>
Update da terceira rodada do RELATORIO-TESTE
Update da terceira rodada do RELATORIO-TESTE.
Começando a comparar os resultados esperados com os atingidos.
</commit_message>
<xml_diff>
--- a/Testes/RELATORIO-TESTE.docx
+++ b/Testes/RELATORIO-TESTE.docx
@@ -98,6 +98,32 @@
           <w:color w:val="000000"/>
         </w:rPr>
         <w:t xml:space="preserve">O JUnit Teste resulta em not null usando o enum Resposta no método calculaPena.</w:t>
+      </w:r>
+    </w:p>
+    <w:p>
+      <w:pPr/>
+      <w:r>
+        <w:rPr>
+          <w:rFonts w:ascii="Helvetica" w:hAnsi="Helvetica" w:cs="Helvetica"/>
+          <w:sz w:val="24"/>
+          <w:sz-cs w:val="24"/>
+          <w:spacing w:val="0"/>
+          <w:color w:val="000000"/>
+        </w:rPr>
+        <w:t xml:space="preserve"/>
+      </w:r>
+    </w:p>
+    <w:p>
+      <w:pPr/>
+      <w:r>
+        <w:rPr>
+          <w:rFonts w:ascii="Helvetica" w:hAnsi="Helvetica" w:cs="Helvetica"/>
+          <w:sz w:val="24"/>
+          <w:sz-cs w:val="24"/>
+          <w:spacing w:val="0"/>
+          <w:color w:val="000000"/>
+        </w:rPr>
+        <w:t xml:space="preserve">O JUnit Teste na terceira rodada resulta em erro, não foi possível usar os valores nas variáveis da classe JulgamentoPrisioneiro, os getters e setters devem ser criados</w:t>
       </w:r>
     </w:p>
     <w:sectPr>

</xml_diff>